<commit_message>
updated docs and readme
</commit_message>
<xml_diff>
--- a/docs/Comments during development.docx
+++ b/docs/Comments during development.docx
@@ -25,6 +25,7 @@
     </w:p>
     <w:p>
       <w:pPr>
+        <w:jc w:val="both"/>
         <w:rPr>
           <w:b w:val="1"/>
         </w:rPr>
@@ -44,6 +45,7 @@
           <w:numId w:val="2"/>
         </w:numPr>
         <w:ind w:left="720" w:hanging="360"/>
+        <w:jc w:val="both"/>
         <w:rPr>
           <w:u w:val="none"/>
         </w:rPr>
@@ -69,6 +71,7 @@
           <w:numId w:val="2"/>
         </w:numPr>
         <w:ind w:left="720" w:hanging="360"/>
+        <w:jc w:val="both"/>
         <w:rPr>
           <w:u w:val="none"/>
         </w:rPr>
@@ -94,6 +97,7 @@
           <w:numId w:val="2"/>
         </w:numPr>
         <w:ind w:left="720" w:hanging="360"/>
+        <w:jc w:val="both"/>
         <w:rPr>
           <w:u w:val="none"/>
         </w:rPr>
@@ -119,6 +123,7 @@
           <w:numId w:val="2"/>
         </w:numPr>
         <w:ind w:left="720" w:hanging="360"/>
+        <w:jc w:val="both"/>
         <w:rPr>
           <w:u w:val="none"/>
         </w:rPr>
@@ -134,7 +139,7 @@
         <w:rPr>
           <w:rtl w:val="0"/>
         </w:rPr>
-        <w:t xml:space="preserve">Exception handling in NestJS simplifies the process of managing errors, making the code more readable and promoting a consistent approach to error responses.</w:t>
+        <w:t xml:space="preserve">Exception handling simplifies the process of managing errors, making the code more readable and promoting a consistent approach to error responses.</w:t>
       </w:r>
     </w:p>
     <w:p>
@@ -144,6 +149,7 @@
           <w:numId w:val="2"/>
         </w:numPr>
         <w:ind w:left="720" w:hanging="360"/>
+        <w:jc w:val="both"/>
         <w:rPr>
           <w:u w:val="none"/>
         </w:rPr>
@@ -164,6 +170,59 @@
     </w:p>
     <w:p>
       <w:pPr>
+        <w:numPr>
+          <w:ilvl w:val="0"/>
+          <w:numId w:val="2"/>
+        </w:numPr>
+        <w:ind w:left="720" w:hanging="360"/>
+        <w:jc w:val="both"/>
+        <w:rPr>
+          <w:u w:val="none"/>
+        </w:rPr>
+      </w:pPr>
+      <w:r>
+        <w:rPr>
+          <w:b w:val="1"/>
+          <w:rtl w:val="0"/>
+        </w:rPr>
+        <w:t xml:space="preserve">User Experience: </w:t>
+      </w:r>
+      <w:r>
+        <w:rPr>
+          <w:rtl w:val="0"/>
+        </w:rPr>
+        <w:t xml:space="preserve">Emphasis was placed on creating a user-friendly experience with an auto-suggest input field, character selection, and clear feedback on selections.</w:t>
+      </w:r>
+    </w:p>
+    <w:p>
+      <w:pPr>
+        <w:numPr>
+          <w:ilvl w:val="0"/>
+          <w:numId w:val="2"/>
+        </w:numPr>
+        <w:ind w:left="720" w:hanging="360"/>
+        <w:jc w:val="both"/>
+        <w:rPr>
+          <w:u w:val="none"/>
+        </w:rPr>
+      </w:pPr>
+      <w:r>
+        <w:rPr>
+          <w:b w:val="1"/>
+          <w:rtl w:val="0"/>
+        </w:rPr>
+        <w:t xml:space="preserve">API Integration: L</w:t>
+      </w:r>
+      <w:r>
+        <w:rPr>
+          <w:rtl w:val="0"/>
+        </w:rPr>
+        <w:t xml:space="preserve">everaged the Marvel API for real-time character data, showcasing integration skills.</w:t>
+      </w:r>
+    </w:p>
+    <w:p>
+      <w:pPr>
+        <w:jc w:val="both"/>
         <w:rPr/>
       </w:pPr>
       <w:r>
@@ -174,6 +233,7 @@
     </w:p>
     <w:p>
       <w:pPr>
+        <w:jc w:val="both"/>
         <w:rPr>
           <w:b w:val="1"/>
         </w:rPr>
@@ -193,6 +253,33 @@
           <w:numId w:val="3"/>
         </w:numPr>
         <w:ind w:left="720" w:hanging="360"/>
+        <w:jc w:val="both"/>
+        <w:rPr>
+          <w:u w:val="none"/>
+        </w:rPr>
+      </w:pPr>
+      <w:r>
+        <w:rPr>
+          <w:b w:val="1"/>
+          <w:rtl w:val="0"/>
+        </w:rPr>
+        <w:t xml:space="preserve">Styling Without Frameworks: </w:t>
+      </w:r>
+      <w:r>
+        <w:rPr>
+          <w:rtl w:val="0"/>
+        </w:rPr>
+        <w:t xml:space="preserve">Omitting UI frameworks and CSS libraries meant manually styling components for consistent and visually appealing designs.</w:t>
+      </w:r>
+    </w:p>
+    <w:p>
+      <w:pPr>
+        <w:numPr>
+          <w:ilvl w:val="0"/>
+          <w:numId w:val="3"/>
+        </w:numPr>
+        <w:ind w:left="720" w:hanging="360"/>
+        <w:jc w:val="both"/>
         <w:rPr>
           <w:u w:val="none"/>
         </w:rPr>
@@ -218,6 +305,7 @@
           <w:numId w:val="3"/>
         </w:numPr>
         <w:ind w:left="720" w:hanging="360"/>
+        <w:jc w:val="both"/>
         <w:rPr>
           <w:u w:val="none"/>
         </w:rPr>
@@ -243,6 +331,7 @@
           <w:numId w:val="3"/>
         </w:numPr>
         <w:ind w:left="720" w:hanging="360"/>
+        <w:jc w:val="both"/>
         <w:rPr>
           <w:u w:val="none"/>
         </w:rPr>
@@ -263,6 +352,7 @@
     </w:p>
     <w:p>
       <w:pPr>
+        <w:jc w:val="both"/>
         <w:rPr/>
       </w:pPr>
       <w:r>
@@ -273,6 +363,7 @@
     </w:p>
     <w:p>
       <w:pPr>
+        <w:jc w:val="both"/>
         <w:rPr>
           <w:b w:val="1"/>
         </w:rPr>
@@ -292,6 +383,7 @@
           <w:numId w:val="4"/>
         </w:numPr>
         <w:ind w:left="720" w:hanging="360"/>
+        <w:jc w:val="both"/>
         <w:rPr>
           <w:u w:val="none"/>
         </w:rPr>
@@ -317,6 +409,7 @@
           <w:numId w:val="4"/>
         </w:numPr>
         <w:ind w:left="720" w:hanging="360"/>
+        <w:jc w:val="both"/>
         <w:rPr>
           <w:u w:val="none"/>
         </w:rPr>
@@ -337,6 +430,33 @@
     </w:p>
     <w:p>
       <w:pPr>
+        <w:numPr>
+          <w:ilvl w:val="0"/>
+          <w:numId w:val="4"/>
+        </w:numPr>
+        <w:ind w:left="720" w:hanging="360"/>
+        <w:jc w:val="both"/>
+        <w:rPr>
+          <w:u w:val="none"/>
+        </w:rPr>
+      </w:pPr>
+      <w:r>
+        <w:rPr>
+          <w:b w:val="1"/>
+          <w:rtl w:val="0"/>
+        </w:rPr>
+        <w:t xml:space="preserve">API Key Handling: </w:t>
+      </w:r>
+      <w:r>
+        <w:rPr>
+          <w:rtl w:val="0"/>
+        </w:rPr>
+        <w:t xml:space="preserve">Securely managing and hiding API keys to prevent misuse and unauthorized access</w:t>
+      </w:r>
+    </w:p>
+    <w:p>
+      <w:pPr>
+        <w:jc w:val="both"/>
         <w:rPr/>
       </w:pPr>
       <w:r>
@@ -347,6 +467,7 @@
     </w:p>
     <w:p>
       <w:pPr>
+        <w:jc w:val="both"/>
         <w:rPr/>
       </w:pPr>
       <w:r>
@@ -369,6 +490,7 @@
           <w:numId w:val="1"/>
         </w:numPr>
         <w:ind w:left="720" w:hanging="360"/>
+        <w:jc w:val="both"/>
         <w:rPr>
           <w:u w:val="none"/>
         </w:rPr>
@@ -394,6 +516,7 @@
           <w:numId w:val="1"/>
         </w:numPr>
         <w:ind w:left="720" w:hanging="360"/>
+        <w:jc w:val="both"/>
         <w:rPr>
           <w:u w:val="none"/>
         </w:rPr>
@@ -419,6 +542,7 @@
           <w:numId w:val="1"/>
         </w:numPr>
         <w:ind w:left="720" w:hanging="360"/>
+        <w:jc w:val="both"/>
         <w:rPr>
           <w:u w:val="none"/>
         </w:rPr>

</xml_diff>